<commit_message>
Added 3 more section to about us
</commit_message>
<xml_diff>
--- a/Website Content/website content (1).docx
+++ b/Website Content/website content (1).docx
@@ -1,238 +1,7 @@
 
 <file path=word/document.xml><?xml version="1.0" encoding="utf-8"?>
-<w:document xmlns:wpc="http://schemas.microsoft.com/office/word/2010/wordprocessingCanvas" xmlns:cx="http://schemas.microsoft.com/office/drawing/2014/chartex" xmlns:cx1="http://schemas.microsoft.com/office/drawing/2015/9/8/chartex" xmlns:cx2="http://schemas.microsoft.com/office/drawing/2015/10/21/chartex" xmlns:cx3="http://schemas.microsoft.com/office/drawing/2016/5/9/chartex" xmlns:cx4="http://schemas.microsoft.com/office/drawing/2016/5/10/chartex" xmlns:cx5="http://schemas.microsoft.com/office/drawing/2016/5/11/chartex" xmlns:cx6="http://schemas.microsoft.com/office/drawing/2016/5/12/chartex" xmlns:cx7="http://schemas.microsoft.com/office/drawing/2016/5/13/chartex" xmlns:cx8="http://schemas.microsoft.com/office/drawing/2016/5/14/chartex" xmlns:mc="http://schemas.openxmlformats.org/markup-compatibility/2006" xmlns:aink="http://schemas.microsoft.com/office/drawing/2016/ink" xmlns:am3d="http://schemas.microsoft.com/office/drawing/2017/model3d" xmlns:o="urn:schemas-microsoft-com:office:office" xmlns:oel="http://schemas.microsoft.com/office/2019/extlst" xmlns:r="http://schemas.openxmlformats.org/officeDocument/2006/relationships" xmlns:m="http://schemas.openxmlformats.org/officeDocument/2006/math" xmlns:v="urn:schemas-microsoft-com:vml" xmlns:wp14="http://schemas.microsoft.com/office/word/2010/wordprocessingDrawing" xmlns:wp="http://schemas.openxmlformats.org/drawingml/2006/wordprocessingDrawing" xmlns:w10="urn:schemas-microsoft-com:office:word" xmlns:w="http://schemas.openxmlformats.org/wordprocessingml/2006/main" xmlns:w14="http://schemas.microsoft.com/office/word/2010/wordml" xmlns:w15="http://schemas.microsoft.com/office/word/2012/wordml" xmlns:w16cex="http://schemas.microsoft.com/office/word/2018/wordml/cex" xmlns:w16cid="http://schemas.microsoft.com/office/word/2016/wordml/cid" xmlns:w16="http://schemas.microsoft.com/office/word/2018/wordml" xmlns:w16du="http://schemas.microsoft.com/office/word/2023/wordml/word16du" xmlns:w16sdtdh="http://schemas.microsoft.com/office/word/2020/wordml/sdtdatahash" xmlns:w16se="http://schemas.microsoft.com/office/word/2015/wordml/symex" xmlns:wpg="http://schemas.microsoft.com/office/word/2010/wordprocessingGroup" xmlns:wpi="http://schemas.microsoft.com/office/word/2010/wordprocessingInk" xmlns:wne="http://schemas.microsoft.com/office/word/2006/wordml" xmlns:wps="http://schemas.microsoft.com/office/word/2010/wordprocessingShape" mc:Ignorable="w14 w15 w16se w16cid w16 w16cex w16sdtdh wp14">
+<w:document xmlns:wpc="http://schemas.microsoft.com/office/word/2010/wordprocessingCanvas" xmlns:cx="http://schemas.microsoft.com/office/drawing/2014/chartex" xmlns:cx1="http://schemas.microsoft.com/office/drawing/2015/9/8/chartex" xmlns:cx2="http://schemas.microsoft.com/office/drawing/2015/10/21/chartex" xmlns:cx3="http://schemas.microsoft.com/office/drawing/2016/5/9/chartex" xmlns:cx4="http://schemas.microsoft.com/office/drawing/2016/5/10/chartex" xmlns:cx5="http://schemas.microsoft.com/office/drawing/2016/5/11/chartex" xmlns:cx6="http://schemas.microsoft.com/office/drawing/2016/5/12/chartex" xmlns:cx7="http://schemas.microsoft.com/office/drawing/2016/5/13/chartex" xmlns:cx8="http://schemas.microsoft.com/office/drawing/2016/5/14/chartex" xmlns:mc="http://schemas.openxmlformats.org/markup-compatibility/2006" xmlns:aink="http://schemas.microsoft.com/office/drawing/2016/ink" xmlns:am3d="http://schemas.microsoft.com/office/drawing/2017/model3d" xmlns:o="urn:schemas-microsoft-com:office:office" xmlns:oel="http://schemas.microsoft.com/office/2019/extlst" xmlns:r="http://schemas.openxmlformats.org/officeDocument/2006/relationships" xmlns:m="http://schemas.openxmlformats.org/officeDocument/2006/math" xmlns:v="urn:schemas-microsoft-com:vml" xmlns:wp14="http://schemas.microsoft.com/office/word/2010/wordprocessingDrawing" xmlns:wp="http://schemas.openxmlformats.org/drawingml/2006/wordprocessingDrawing" xmlns:w10="urn:schemas-microsoft-com:office:word" xmlns:w="http://schemas.openxmlformats.org/wordprocessingml/2006/main" xmlns:w14="http://schemas.microsoft.com/office/word/2010/wordml" xmlns:w15="http://schemas.microsoft.com/office/word/2012/wordml" xmlns:w16cex="http://schemas.microsoft.com/office/word/2018/wordml/cex" xmlns:w16cid="http://schemas.microsoft.com/office/word/2016/wordml/cid" xmlns:w16="http://schemas.microsoft.com/office/word/2018/wordml" xmlns:w16sdtdh="http://schemas.microsoft.com/office/word/2020/wordml/sdtdatahash" xmlns:w16se="http://schemas.microsoft.com/office/word/2015/wordml/symex" xmlns:wpg="http://schemas.microsoft.com/office/word/2010/wordprocessingGroup" xmlns:wpi="http://schemas.microsoft.com/office/word/2010/wordprocessingInk" xmlns:wne="http://schemas.microsoft.com/office/word/2006/wordml" xmlns:wps="http://schemas.microsoft.com/office/word/2010/wordprocessingShape" mc:Ignorable="w14 w15 w16se w16cid w16 w16cex w16sdtdh wp14">
   <w:body>
-    <w:p/>
-    <w:p>
-      <w:r>
-        <w:t>1</w:t>
-      </w:r>
-      <w:r>
-        <w:rPr>
-          <w:vertAlign w:val="superscript"/>
-        </w:rPr>
-        <w:t>st</w:t>
-      </w:r>
-      <w:r>
-        <w:t xml:space="preserve"> slide</w:t>
-      </w:r>
-      <w:r>
-        <w:t>:</w:t>
-      </w:r>
-      <w:r>
-        <w:t xml:space="preserve"> </w:t>
-      </w:r>
-      <w:r>
-        <w:t>Quality Service and Reliability</w:t>
-      </w:r>
-    </w:p>
-    <w:p>
-      <w:r>
-        <w:rPr>
-          <w:noProof/>
-        </w:rPr>
-        <w:drawing>
-          <wp:inline distT="0" distB="0" distL="0" distR="0" wp14:anchorId="44A83179" wp14:editId="526663F9">
-            <wp:extent cx="5943600" cy="3343275"/>
-            <wp:effectExtent l="0" t="0" r="0" b="9525"/>
-            <wp:docPr id="1" name="Picture 1" descr="A picture containing factory, building, city, day&#10;&#10;Description automatically generated"/>
-            <wp:cNvGraphicFramePr>
-              <a:graphicFrameLocks xmlns:a="http://schemas.openxmlformats.org/drawingml/2006/main" noChangeAspect="1"/>
-            </wp:cNvGraphicFramePr>
-            <a:graphic xmlns:a="http://schemas.openxmlformats.org/drawingml/2006/main">
-              <a:graphicData uri="http://schemas.openxmlformats.org/drawingml/2006/picture">
-                <pic:pic xmlns:pic="http://schemas.openxmlformats.org/drawingml/2006/picture">
-                  <pic:nvPicPr>
-                    <pic:cNvPr id="1" name="Picture 1" descr="A picture containing factory, building, city, day&#10;&#10;Description automatically generated"/>
-                    <pic:cNvPicPr/>
-                  </pic:nvPicPr>
-                  <pic:blipFill>
-                    <a:blip r:embed="rId5" cstate="print">
-                      <a:extLst>
-                        <a:ext uri="{28A0092B-C50C-407E-A947-70E740481C1C}">
-                          <a14:useLocalDpi xmlns:a14="http://schemas.microsoft.com/office/drawing/2010/main" val="0"/>
-                        </a:ext>
-                      </a:extLst>
-                    </a:blip>
-                    <a:stretch>
-                      <a:fillRect/>
-                    </a:stretch>
-                  </pic:blipFill>
-                  <pic:spPr>
-                    <a:xfrm>
-                      <a:off x="0" y="0"/>
-                      <a:ext cx="5943600" cy="3343275"/>
-                    </a:xfrm>
-                    <a:prstGeom prst="rect">
-                      <a:avLst/>
-                    </a:prstGeom>
-                  </pic:spPr>
-                </pic:pic>
-              </a:graphicData>
-            </a:graphic>
-          </wp:inline>
-        </w:drawing>
-      </w:r>
-    </w:p>
-    <w:p>
-      <w:r>
-        <w:t>2</w:t>
-      </w:r>
-      <w:r>
-        <w:rPr>
-          <w:vertAlign w:val="superscript"/>
-        </w:rPr>
-        <w:t>nd</w:t>
-      </w:r>
-      <w:r>
-        <w:t xml:space="preserve"> slide: </w:t>
-      </w:r>
-      <w:r>
-        <w:t xml:space="preserve">Your specialist in </w:t>
-      </w:r>
-      <w:r>
-        <w:t xml:space="preserve">Hard-to-Find </w:t>
-      </w:r>
-      <w:r>
-        <w:t xml:space="preserve"> </w:t>
-      </w:r>
-      <w:r>
-        <w:t>M</w:t>
-      </w:r>
-      <w:r>
-        <w:t>aterials (pic2)</w:t>
-      </w:r>
-    </w:p>
-    <w:p>
-      <w:r>
-        <w:rPr>
-          <w:noProof/>
-        </w:rPr>
-        <w:drawing>
-          <wp:inline distT="0" distB="0" distL="0" distR="0" wp14:anchorId="0064FF85" wp14:editId="743F1B28">
-            <wp:extent cx="5943600" cy="3343275"/>
-            <wp:effectExtent l="0" t="0" r="0" b="9525"/>
-            <wp:docPr id="2" name="Picture 2" descr="A picture containing text&#10;&#10;Description automatically generated"/>
-            <wp:cNvGraphicFramePr>
-              <a:graphicFrameLocks xmlns:a="http://schemas.openxmlformats.org/drawingml/2006/main" noChangeAspect="1"/>
-            </wp:cNvGraphicFramePr>
-            <a:graphic xmlns:a="http://schemas.openxmlformats.org/drawingml/2006/main">
-              <a:graphicData uri="http://schemas.openxmlformats.org/drawingml/2006/picture">
-                <pic:pic xmlns:pic="http://schemas.openxmlformats.org/drawingml/2006/picture">
-                  <pic:nvPicPr>
-                    <pic:cNvPr id="2" name="Picture 2" descr="A picture containing text&#10;&#10;Description automatically generated"/>
-                    <pic:cNvPicPr/>
-                  </pic:nvPicPr>
-                  <pic:blipFill>
-                    <a:blip r:embed="rId6" cstate="print">
-                      <a:extLst>
-                        <a:ext uri="{28A0092B-C50C-407E-A947-70E740481C1C}">
-                          <a14:useLocalDpi xmlns:a14="http://schemas.microsoft.com/office/drawing/2010/main" val="0"/>
-                        </a:ext>
-                      </a:extLst>
-                    </a:blip>
-                    <a:stretch>
-                      <a:fillRect/>
-                    </a:stretch>
-                  </pic:blipFill>
-                  <pic:spPr>
-                    <a:xfrm>
-                      <a:off x="0" y="0"/>
-                      <a:ext cx="5943600" cy="3343275"/>
-                    </a:xfrm>
-                    <a:prstGeom prst="rect">
-                      <a:avLst/>
-                    </a:prstGeom>
-                  </pic:spPr>
-                </pic:pic>
-              </a:graphicData>
-            </a:graphic>
-          </wp:inline>
-        </w:drawing>
-      </w:r>
-    </w:p>
-    <w:p/>
-    <w:p>
-      <w:r>
-        <w:lastRenderedPageBreak/>
-        <w:t>3</w:t>
-      </w:r>
-      <w:r>
-        <w:rPr>
-          <w:vertAlign w:val="superscript"/>
-        </w:rPr>
-        <w:t>rd</w:t>
-      </w:r>
-      <w:r>
-        <w:t xml:space="preserve"> Slide:</w:t>
-      </w:r>
-      <w:r>
-        <w:t xml:space="preserve"> Ability, Speed and Perfection</w:t>
-      </w:r>
-    </w:p>
-    <w:p>
-      <w:r>
-        <w:rPr>
-          <w:noProof/>
-        </w:rPr>
-        <w:drawing>
-          <wp:inline distT="0" distB="0" distL="0" distR="0" wp14:anchorId="37E846FB" wp14:editId="511D4F28">
-            <wp:extent cx="5943600" cy="3572510"/>
-            <wp:effectExtent l="0" t="0" r="0" b="8890"/>
-            <wp:docPr id="4" name="Picture 4" descr="A close-up of water drops&#10;&#10;Description automatically generated with low confidence"/>
-            <wp:cNvGraphicFramePr>
-              <a:graphicFrameLocks xmlns:a="http://schemas.openxmlformats.org/drawingml/2006/main" noChangeAspect="1"/>
-            </wp:cNvGraphicFramePr>
-            <a:graphic xmlns:a="http://schemas.openxmlformats.org/drawingml/2006/main">
-              <a:graphicData uri="http://schemas.openxmlformats.org/drawingml/2006/picture">
-                <pic:pic xmlns:pic="http://schemas.openxmlformats.org/drawingml/2006/picture">
-                  <pic:nvPicPr>
-                    <pic:cNvPr id="4" name="Picture 4" descr="A close-up of water drops&#10;&#10;Description automatically generated with low confidence"/>
-                    <pic:cNvPicPr/>
-                  </pic:nvPicPr>
-                  <pic:blipFill>
-                    <a:blip r:embed="rId7">
-                      <a:extLst>
-                        <a:ext uri="{28A0092B-C50C-407E-A947-70E740481C1C}">
-                          <a14:useLocalDpi xmlns:a14="http://schemas.microsoft.com/office/drawing/2010/main" val="0"/>
-                        </a:ext>
-                      </a:extLst>
-                    </a:blip>
-                    <a:stretch>
-                      <a:fillRect/>
-                    </a:stretch>
-                  </pic:blipFill>
-                  <pic:spPr>
-                    <a:xfrm>
-                      <a:off x="0" y="0"/>
-                      <a:ext cx="5943600" cy="3572510"/>
-                    </a:xfrm>
-                    <a:prstGeom prst="rect">
-                      <a:avLst/>
-                    </a:prstGeom>
-                  </pic:spPr>
-                </pic:pic>
-              </a:graphicData>
-            </a:graphic>
-          </wp:inline>
-        </w:drawing>
-      </w:r>
-    </w:p>
-    <w:p/>
-    <w:p/>
-    <w:p/>
-    <w:p/>
-    <w:p/>
-    <w:p/>
-    <w:p/>
-    <w:p/>
-    <w:p/>
-    <w:p/>
-    <w:p/>
-    <w:p/>
-    <w:p/>
-    <w:p/>
-    <w:p/>
     <w:p>
       <w:pPr>
         <w:rPr>
@@ -245,7 +14,6 @@
           <w:sz w:val="36"/>
           <w:szCs w:val="36"/>
         </w:rPr>
-        <w:lastRenderedPageBreak/>
         <w:t>About DPFZE</w:t>
       </w:r>
     </w:p>
@@ -254,50 +22,25 @@
         <w:rPr>
           <w:noProof/>
         </w:rPr>
-        <w:t>(pic</w:t>
-      </w:r>
-      <w:r>
-        <w:rPr>
-          <w:noProof/>
-        </w:rPr>
-        <w:t>7</w:t>
-      </w:r>
-      <w:r>
-        <w:rPr>
-          <w:noProof/>
-        </w:rPr>
-        <w:t>)</w:t>
+        <w:t>(pic7)</w:t>
       </w:r>
     </w:p>
     <w:p>
       <w:r>
         <w:t xml:space="preserve">Dynamic Products FZE is a supplier of steel and alloy piping materials, </w:t>
       </w:r>
-      <w:r>
-        <w:t>V</w:t>
-      </w:r>
-      <w:r>
-        <w:t xml:space="preserve">alves and accessories. Comprised of a skilled and knowledgeable team with over 25 years of industry experience, we are ready to provide solutions for </w:t>
-      </w:r>
-      <w:r>
-        <w:t>all</w:t>
-      </w:r>
-      <w:r>
-        <w:t xml:space="preserve"> your piping material </w:t>
-      </w:r>
-      <w:r>
-        <w:t>requirements.</w:t>
-      </w:r>
-    </w:p>
-    <w:p>
-      <w:r>
-        <w:t xml:space="preserve">We are your specialist when it comes to ambitious and challenging projects. </w:t>
-      </w:r>
-      <w:r>
-        <w:t>Our</w:t>
-      </w:r>
-      <w:r>
-        <w:t xml:space="preserve"> main scope of business is to supply </w:t>
+      <w:proofErr w:type="gramStart"/>
+      <w:r>
+        <w:t>Valves</w:t>
+      </w:r>
+      <w:proofErr w:type="gramEnd"/>
+      <w:r>
+        <w:t xml:space="preserve"> and accessories. Comprised of a skilled and knowledgeable team with over 25 years of industry experience, we are ready to provide solutions for all your piping material requirements.</w:t>
+      </w:r>
+    </w:p>
+    <w:p>
+      <w:r>
+        <w:t xml:space="preserve">We are your specialist when it comes to ambitious and challenging projects. Our main scope of business is to supply </w:t>
       </w:r>
       <w:r>
         <w:rPr>
@@ -307,19 +50,7 @@
         <w:t>Pipes, Fittings, Flanges, Valves, Plates/Sheets</w:t>
       </w:r>
       <w:r>
-        <w:t>, and other Industrial Parts</w:t>
-      </w:r>
-      <w:r>
-        <w:t>, all the while continuously trying to</w:t>
-      </w:r>
-      <w:r>
-        <w:t xml:space="preserve"> set ourselves</w:t>
-      </w:r>
-      <w:r>
-        <w:t xml:space="preserve"> apart with unparalleled customer service and an abundant resources of material grades, so that no part you need is too hard to find.</w:t>
-      </w:r>
-      <w:r>
-        <w:t xml:space="preserve"> </w:t>
+        <w:t xml:space="preserve">, and other Industrial Parts, all the while continuously trying to set ourselves apart with unparalleled customer service and an abundant resources of material grades, so that no part you need is too hard to find. </w:t>
       </w:r>
     </w:p>
     <w:p/>
@@ -343,16 +74,7 @@
         <w:t>(pic6)</w:t>
       </w:r>
     </w:p>
-    <w:p>
-      <w:pPr>
-        <w:pStyle w:val="ListParagraph"/>
-      </w:pPr>
-    </w:p>
-    <w:p>
-      <w:pPr>
-        <w:pStyle w:val="ListParagraph"/>
-      </w:pPr>
-    </w:p>
+    <w:p/>
     <w:p>
       <w:pPr>
         <w:rPr>
@@ -381,6 +103,27 @@
       </w:r>
     </w:p>
     <w:p>
+      <w:r>
+        <w:t xml:space="preserve">Providing express delivery lead time for Hard-to-Find Material Grades &amp; Sizes from ex-stock or quick manufacturing is our expertise. We are connected with more than </w:t>
+      </w:r>
+      <w:proofErr w:type="gramStart"/>
+      <w:r>
+        <w:t>hundred</w:t>
+      </w:r>
+      <w:proofErr w:type="gramEnd"/>
+      <w:r>
+        <w:t xml:space="preserve"> manufacturers and stockholders and market knowhow makes this possible to meet the </w:t>
+      </w:r>
+      <w:proofErr w:type="gramStart"/>
+      <w:r>
+        <w:t>dead lines</w:t>
+      </w:r>
+      <w:proofErr w:type="gramEnd"/>
+      <w:r>
+        <w:t xml:space="preserve"> on shutdowns and urgent material demands on site.  </w:t>
+      </w:r>
+    </w:p>
+    <w:p>
       <w:pPr>
         <w:pStyle w:val="ListParagraph"/>
       </w:pPr>
@@ -409,13 +152,15 @@
         <w:pStyle w:val="ListParagraph"/>
       </w:pPr>
       <w:r>
-        <w:t xml:space="preserve">We can supply complete packages with a mix of items, sizes and material grades. All our products meet international standards such as ASTM, ASME, ANSI, NACE, API, DIN etc. Exotic material grades, </w:t>
-      </w:r>
-      <w:r>
-        <w:t>uncommon</w:t>
-      </w:r>
-      <w:r>
-        <w:t xml:space="preserve"> &amp; non-stock sizes and challenging delivery lead times is our competitive edge.</w:t>
+        <w:t xml:space="preserve">We can supply complete packages with a mix of items, </w:t>
+      </w:r>
+      <w:proofErr w:type="gramStart"/>
+      <w:r>
+        <w:t>sizes</w:t>
+      </w:r>
+      <w:proofErr w:type="gramEnd"/>
+      <w:r>
+        <w:t xml:space="preserve"> and material grades. This makes the procurement process at our client ends easier and more competitive. All our products meet international standards such as ASTM, ASME, ANSI, NACE, API, DIN etc. Exotic material grades, uncommon &amp; non-stock sizes and challenging delivery lead times is our competitive edge.</w:t>
       </w:r>
     </w:p>
     <w:p>
@@ -439,91 +184,50 @@
           <w:sz w:val="24"/>
           <w:szCs w:val="24"/>
         </w:rPr>
-        <w:t>Approved Manufacturers</w:t>
-      </w:r>
-      <w:r>
+        <w:t>Approved Manufacturers.</w:t>
+      </w:r>
+    </w:p>
+    <w:p>
+      <w:pPr>
+        <w:pStyle w:val="ListParagraph"/>
+      </w:pPr>
+      <w:r>
+        <w:t>(pic8)</w:t>
+      </w:r>
+    </w:p>
+    <w:p>
+      <w:pPr>
+        <w:pStyle w:val="ListParagraph"/>
+      </w:pPr>
+      <w:r>
+        <w:t xml:space="preserve">Selection of Manufacturer and Origin play an important part in the quality of a product and materials. We strictly adhere to The Client Approved Manufacturer’s List and Country of Origin. All material supplied is from well-reputed manufacturers. </w:t>
+      </w:r>
+    </w:p>
+    <w:p/>
+    <w:p/>
+    <w:p>
+      <w:pPr>
+        <w:pStyle w:val="ListParagraph"/>
+      </w:pPr>
+    </w:p>
+    <w:p>
+      <w:pPr>
         <w:rPr>
           <w:b/>
           <w:bCs/>
           <w:sz w:val="24"/>
           <w:szCs w:val="24"/>
         </w:rPr>
-        <w:t>.</w:t>
-      </w:r>
-    </w:p>
-    <w:p>
-      <w:pPr>
-        <w:pStyle w:val="ListParagraph"/>
-      </w:pPr>
-      <w:r>
-        <w:t>(pic8)</w:t>
-      </w:r>
-    </w:p>
-    <w:p>
-      <w:pPr>
-        <w:pStyle w:val="ListParagraph"/>
-      </w:pPr>
-      <w:r>
-        <w:t xml:space="preserve">Selection of Manufacturer and Origin play </w:t>
-      </w:r>
-      <w:r>
-        <w:t>an important</w:t>
-      </w:r>
-      <w:r>
-        <w:t xml:space="preserve"> part in </w:t>
-      </w:r>
-      <w:r>
-        <w:t>the quality</w:t>
-      </w:r>
-      <w:r>
-        <w:t xml:space="preserve"> of a product and material</w:t>
-      </w:r>
-      <w:r>
-        <w:t>s</w:t>
-      </w:r>
-      <w:r>
-        <w:t xml:space="preserve">. We strictly adhere to </w:t>
-      </w:r>
-      <w:r>
-        <w:t>The C</w:t>
-      </w:r>
-      <w:r>
-        <w:t>lient Approved Manufacturer’s List and</w:t>
-      </w:r>
-      <w:r>
-        <w:t xml:space="preserve"> Country of</w:t>
-      </w:r>
-      <w:r>
-        <w:t xml:space="preserve"> Origin. All material supplied is from well</w:t>
-      </w:r>
-      <w:r>
-        <w:t>-</w:t>
-      </w:r>
-      <w:r>
-        <w:t xml:space="preserve">reputed manufacturers. </w:t>
-      </w:r>
-    </w:p>
-    <w:p/>
-    <w:p>
-      <w:r>
-        <w:t xml:space="preserve">Supplementary Requirements, Testing (NDE) &amp; Third-Party Inspection. </w:t>
-      </w:r>
-    </w:p>
-    <w:p/>
-    <w:p>
-      <w:pPr>
-        <w:pStyle w:val="ListParagraph"/>
-      </w:pPr>
-    </w:p>
-    <w:p>
-      <w:pPr>
+      </w:pPr>
+      <w:r>
         <w:rPr>
           <w:b/>
           <w:bCs/>
           <w:sz w:val="24"/>
           <w:szCs w:val="24"/>
         </w:rPr>
-      </w:pPr>
+        <w:t>Quality Assurance</w:t>
+      </w:r>
       <w:r>
         <w:rPr>
           <w:b/>
@@ -531,7 +235,7 @@
           <w:sz w:val="24"/>
           <w:szCs w:val="24"/>
         </w:rPr>
-        <w:t>Quality Assurance &amp; Certification</w:t>
+        <w:t xml:space="preserve">, Inspection, Testing &amp; </w:t>
       </w:r>
       <w:r>
         <w:rPr>
@@ -540,7 +244,7 @@
           <w:sz w:val="24"/>
           <w:szCs w:val="24"/>
         </w:rPr>
-        <w:t xml:space="preserve">, </w:t>
+        <w:t xml:space="preserve">Certification, </w:t>
       </w:r>
     </w:p>
     <w:p>
@@ -548,7 +252,6 @@
         <w:pStyle w:val="ListParagraph"/>
       </w:pPr>
       <w:r>
-        <w:lastRenderedPageBreak/>
         <w:t>(pic9)</w:t>
       </w:r>
     </w:p>
@@ -557,35 +260,8 @@
         <w:pStyle w:val="ListParagraph"/>
       </w:pPr>
       <w:r>
-        <w:t xml:space="preserve">We are services-oriented company and believe in the best service to our customer in terms of timely replies, delivery commitment, high quality materials, complete documentation and long-term relationship. No matter </w:t>
-      </w:r>
-      <w:r>
-        <w:t>the customer’s</w:t>
-      </w:r>
-      <w:r>
-        <w:t xml:space="preserve"> requirement is big or small will get our immediate attention and on time deliveries to </w:t>
-      </w:r>
-      <w:r>
-        <w:t>their</w:t>
-      </w:r>
-      <w:r>
-        <w:t xml:space="preserve"> purchase orders. All material is supplied with full certification and in full accordance with the international standards and client’s requirements.</w:t>
-      </w:r>
-    </w:p>
-    <w:p>
-      <w:pPr>
-        <w:pStyle w:val="ListParagraph"/>
-      </w:pPr>
-    </w:p>
-    <w:p>
-      <w:pPr>
-        <w:pStyle w:val="ListParagraph"/>
-      </w:pPr>
-    </w:p>
-    <w:p>
-      <w:pPr>
-        <w:pStyle w:val="ListParagraph"/>
-      </w:pPr>
+        <w:t>We can cater for Third Party Inspections (TPI), supplementary requirements and NDT (nondestructive testing) etc. All material is supplied with full certification and in full accordance with international standards and the client’s requirements.</w:t>
+      </w:r>
     </w:p>
     <w:p/>
     <w:sectPr>
@@ -598,228 +274,17 @@
 </w:document>
 </file>
 
-<file path=word/numbering.xml><?xml version="1.0" encoding="utf-8"?>
-<w:numbering xmlns:wpc="http://schemas.microsoft.com/office/word/2010/wordprocessingCanvas" xmlns:cx="http://schemas.microsoft.com/office/drawing/2014/chartex" xmlns:cx1="http://schemas.microsoft.com/office/drawing/2015/9/8/chartex" xmlns:cx2="http://schemas.microsoft.com/office/drawing/2015/10/21/chartex" xmlns:cx3="http://schemas.microsoft.com/office/drawing/2016/5/9/chartex" xmlns:cx4="http://schemas.microsoft.com/office/drawing/2016/5/10/chartex" xmlns:cx5="http://schemas.microsoft.com/office/drawing/2016/5/11/chartex" xmlns:cx6="http://schemas.microsoft.com/office/drawing/2016/5/12/chartex" xmlns:cx7="http://schemas.microsoft.com/office/drawing/2016/5/13/chartex" xmlns:cx8="http://schemas.microsoft.com/office/drawing/2016/5/14/chartex" xmlns:mc="http://schemas.openxmlformats.org/markup-compatibility/2006" xmlns:aink="http://schemas.microsoft.com/office/drawing/2016/ink" xmlns:am3d="http://schemas.microsoft.com/office/drawing/2017/model3d" xmlns:o="urn:schemas-microsoft-com:office:office" xmlns:oel="http://schemas.microsoft.com/office/2019/extlst" xmlns:r="http://schemas.openxmlformats.org/officeDocument/2006/relationships" xmlns:m="http://schemas.openxmlformats.org/officeDocument/2006/math" xmlns:v="urn:schemas-microsoft-com:vml" xmlns:wp14="http://schemas.microsoft.com/office/word/2010/wordprocessingDrawing" xmlns:wp="http://schemas.openxmlformats.org/drawingml/2006/wordprocessingDrawing" xmlns:w10="urn:schemas-microsoft-com:office:word" xmlns:w="http://schemas.openxmlformats.org/wordprocessingml/2006/main" xmlns:w14="http://schemas.microsoft.com/office/word/2010/wordml" xmlns:w15="http://schemas.microsoft.com/office/word/2012/wordml" xmlns:w16cex="http://schemas.microsoft.com/office/word/2018/wordml/cex" xmlns:w16cid="http://schemas.microsoft.com/office/word/2016/wordml/cid" xmlns:w16="http://schemas.microsoft.com/office/word/2018/wordml" xmlns:w16du="http://schemas.microsoft.com/office/word/2023/wordml/word16du" xmlns:w16sdtdh="http://schemas.microsoft.com/office/word/2020/wordml/sdtdatahash" xmlns:w16se="http://schemas.microsoft.com/office/word/2015/wordml/symex" xmlns:wpg="http://schemas.microsoft.com/office/word/2010/wordprocessingGroup" xmlns:wpi="http://schemas.microsoft.com/office/word/2010/wordprocessingInk" xmlns:wne="http://schemas.microsoft.com/office/word/2006/wordml" xmlns:wps="http://schemas.microsoft.com/office/word/2010/wordprocessingShape" mc:Ignorable="w14 w15 w16se w16cid w16 w16cex w16sdtdh wp14">
-  <w:abstractNum w:abstractNumId="0" w15:restartNumberingAfterBreak="0">
-    <w:nsid w:val="244F200A"/>
-    <w:multiLevelType w:val="hybridMultilevel"/>
-    <w:tmpl w:val="BA443B1E"/>
-    <w:lvl w:ilvl="0" w:tplc="04090001">
-      <w:start w:val="1"/>
-      <w:numFmt w:val="bullet"/>
-      <w:lvlText w:val=""/>
-      <w:lvlJc w:val="left"/>
-      <w:pPr>
-        <w:ind w:left="720" w:hanging="360"/>
-      </w:pPr>
-      <w:rPr>
-        <w:rFonts w:ascii="Symbol" w:hAnsi="Symbol" w:hint="default"/>
-      </w:rPr>
-    </w:lvl>
-    <w:lvl w:ilvl="1" w:tplc="04090003" w:tentative="1">
-      <w:start w:val="1"/>
-      <w:numFmt w:val="bullet"/>
-      <w:lvlText w:val="o"/>
-      <w:lvlJc w:val="left"/>
-      <w:pPr>
-        <w:ind w:left="1440" w:hanging="360"/>
-      </w:pPr>
-      <w:rPr>
-        <w:rFonts w:ascii="Courier New" w:hAnsi="Courier New" w:cs="Courier New" w:hint="default"/>
-      </w:rPr>
-    </w:lvl>
-    <w:lvl w:ilvl="2" w:tplc="04090005" w:tentative="1">
-      <w:start w:val="1"/>
-      <w:numFmt w:val="bullet"/>
-      <w:lvlText w:val=""/>
-      <w:lvlJc w:val="left"/>
-      <w:pPr>
-        <w:ind w:left="2160" w:hanging="360"/>
-      </w:pPr>
-      <w:rPr>
-        <w:rFonts w:ascii="Wingdings" w:hAnsi="Wingdings" w:hint="default"/>
-      </w:rPr>
-    </w:lvl>
-    <w:lvl w:ilvl="3" w:tplc="04090001" w:tentative="1">
-      <w:start w:val="1"/>
-      <w:numFmt w:val="bullet"/>
-      <w:lvlText w:val=""/>
-      <w:lvlJc w:val="left"/>
-      <w:pPr>
-        <w:ind w:left="2880" w:hanging="360"/>
-      </w:pPr>
-      <w:rPr>
-        <w:rFonts w:ascii="Symbol" w:hAnsi="Symbol" w:hint="default"/>
-      </w:rPr>
-    </w:lvl>
-    <w:lvl w:ilvl="4" w:tplc="04090003" w:tentative="1">
-      <w:start w:val="1"/>
-      <w:numFmt w:val="bullet"/>
-      <w:lvlText w:val="o"/>
-      <w:lvlJc w:val="left"/>
-      <w:pPr>
-        <w:ind w:left="3600" w:hanging="360"/>
-      </w:pPr>
-      <w:rPr>
-        <w:rFonts w:ascii="Courier New" w:hAnsi="Courier New" w:cs="Courier New" w:hint="default"/>
-      </w:rPr>
-    </w:lvl>
-    <w:lvl w:ilvl="5" w:tplc="04090005" w:tentative="1">
-      <w:start w:val="1"/>
-      <w:numFmt w:val="bullet"/>
-      <w:lvlText w:val=""/>
-      <w:lvlJc w:val="left"/>
-      <w:pPr>
-        <w:ind w:left="4320" w:hanging="360"/>
-      </w:pPr>
-      <w:rPr>
-        <w:rFonts w:ascii="Wingdings" w:hAnsi="Wingdings" w:hint="default"/>
-      </w:rPr>
-    </w:lvl>
-    <w:lvl w:ilvl="6" w:tplc="04090001" w:tentative="1">
-      <w:start w:val="1"/>
-      <w:numFmt w:val="bullet"/>
-      <w:lvlText w:val=""/>
-      <w:lvlJc w:val="left"/>
-      <w:pPr>
-        <w:ind w:left="5040" w:hanging="360"/>
-      </w:pPr>
-      <w:rPr>
-        <w:rFonts w:ascii="Symbol" w:hAnsi="Symbol" w:hint="default"/>
-      </w:rPr>
-    </w:lvl>
-    <w:lvl w:ilvl="7" w:tplc="04090003" w:tentative="1">
-      <w:start w:val="1"/>
-      <w:numFmt w:val="bullet"/>
-      <w:lvlText w:val="o"/>
-      <w:lvlJc w:val="left"/>
-      <w:pPr>
-        <w:ind w:left="5760" w:hanging="360"/>
-      </w:pPr>
-      <w:rPr>
-        <w:rFonts w:ascii="Courier New" w:hAnsi="Courier New" w:cs="Courier New" w:hint="default"/>
-      </w:rPr>
-    </w:lvl>
-    <w:lvl w:ilvl="8" w:tplc="04090005" w:tentative="1">
-      <w:start w:val="1"/>
-      <w:numFmt w:val="bullet"/>
-      <w:lvlText w:val=""/>
-      <w:lvlJc w:val="left"/>
-      <w:pPr>
-        <w:ind w:left="6480" w:hanging="360"/>
-      </w:pPr>
-      <w:rPr>
-        <w:rFonts w:ascii="Wingdings" w:hAnsi="Wingdings" w:hint="default"/>
-      </w:rPr>
-    </w:lvl>
-  </w:abstractNum>
-  <w:abstractNum w:abstractNumId="1" w15:restartNumberingAfterBreak="0">
-    <w:nsid w:val="4D711FAD"/>
-    <w:multiLevelType w:val="hybridMultilevel"/>
-    <w:tmpl w:val="D854AE68"/>
-    <w:lvl w:ilvl="0" w:tplc="04090011">
-      <w:start w:val="1"/>
-      <w:numFmt w:val="decimal"/>
-      <w:lvlText w:val="%1)"/>
-      <w:lvlJc w:val="left"/>
-      <w:pPr>
-        <w:ind w:left="720" w:hanging="360"/>
-      </w:pPr>
-      <w:rPr>
-        <w:rFonts w:hint="default"/>
-      </w:rPr>
-    </w:lvl>
-    <w:lvl w:ilvl="1" w:tplc="04090019" w:tentative="1">
-      <w:start w:val="1"/>
-      <w:numFmt w:val="lowerLetter"/>
-      <w:lvlText w:val="%2."/>
-      <w:lvlJc w:val="left"/>
-      <w:pPr>
-        <w:ind w:left="1440" w:hanging="360"/>
-      </w:pPr>
-    </w:lvl>
-    <w:lvl w:ilvl="2" w:tplc="0409001B" w:tentative="1">
-      <w:start w:val="1"/>
-      <w:numFmt w:val="lowerRoman"/>
-      <w:lvlText w:val="%3."/>
-      <w:lvlJc w:val="right"/>
-      <w:pPr>
-        <w:ind w:left="2160" w:hanging="180"/>
-      </w:pPr>
-    </w:lvl>
-    <w:lvl w:ilvl="3" w:tplc="0409000F" w:tentative="1">
-      <w:start w:val="1"/>
-      <w:numFmt w:val="decimal"/>
-      <w:lvlText w:val="%4."/>
-      <w:lvlJc w:val="left"/>
-      <w:pPr>
-        <w:ind w:left="2880" w:hanging="360"/>
-      </w:pPr>
-    </w:lvl>
-    <w:lvl w:ilvl="4" w:tplc="04090019" w:tentative="1">
-      <w:start w:val="1"/>
-      <w:numFmt w:val="lowerLetter"/>
-      <w:lvlText w:val="%5."/>
-      <w:lvlJc w:val="left"/>
-      <w:pPr>
-        <w:ind w:left="3600" w:hanging="360"/>
-      </w:pPr>
-    </w:lvl>
-    <w:lvl w:ilvl="5" w:tplc="0409001B" w:tentative="1">
-      <w:start w:val="1"/>
-      <w:numFmt w:val="lowerRoman"/>
-      <w:lvlText w:val="%6."/>
-      <w:lvlJc w:val="right"/>
-      <w:pPr>
-        <w:ind w:left="4320" w:hanging="180"/>
-      </w:pPr>
-    </w:lvl>
-    <w:lvl w:ilvl="6" w:tplc="0409000F" w:tentative="1">
-      <w:start w:val="1"/>
-      <w:numFmt w:val="decimal"/>
-      <w:lvlText w:val="%7."/>
-      <w:lvlJc w:val="left"/>
-      <w:pPr>
-        <w:ind w:left="5040" w:hanging="360"/>
-      </w:pPr>
-    </w:lvl>
-    <w:lvl w:ilvl="7" w:tplc="04090019" w:tentative="1">
-      <w:start w:val="1"/>
-      <w:numFmt w:val="lowerLetter"/>
-      <w:lvlText w:val="%8."/>
-      <w:lvlJc w:val="left"/>
-      <w:pPr>
-        <w:ind w:left="5760" w:hanging="360"/>
-      </w:pPr>
-    </w:lvl>
-    <w:lvl w:ilvl="8" w:tplc="0409001B" w:tentative="1">
-      <w:start w:val="1"/>
-      <w:numFmt w:val="lowerRoman"/>
-      <w:lvlText w:val="%9."/>
-      <w:lvlJc w:val="right"/>
-      <w:pPr>
-        <w:ind w:left="6480" w:hanging="180"/>
-      </w:pPr>
-    </w:lvl>
-  </w:abstractNum>
-  <w:num w:numId="1" w16cid:durableId="237592641">
-    <w:abstractNumId w:val="1"/>
-  </w:num>
-  <w:num w:numId="2" w16cid:durableId="250088031">
-    <w:abstractNumId w:val="0"/>
-  </w:num>
-</w:numbering>
-</file>
-
 <file path=word/styles.xml><?xml version="1.0" encoding="utf-8"?>
 <w:styles xmlns:mc="http://schemas.openxmlformats.org/markup-compatibility/2006" xmlns:r="http://schemas.openxmlformats.org/officeDocument/2006/relationships" xmlns:w="http://schemas.openxmlformats.org/wordprocessingml/2006/main" xmlns:w14="http://schemas.microsoft.com/office/word/2010/wordml" xmlns:w15="http://schemas.microsoft.com/office/word/2012/wordml" xmlns:w16cex="http://schemas.microsoft.com/office/word/2018/wordml/cex" xmlns:w16cid="http://schemas.microsoft.com/office/word/2016/wordml/cid" xmlns:w16="http://schemas.microsoft.com/office/word/2018/wordml" xmlns:w16sdtdh="http://schemas.microsoft.com/office/word/2020/wordml/sdtdatahash" xmlns:w16se="http://schemas.microsoft.com/office/word/2015/wordml/symex" mc:Ignorable="w14 w15 w16se w16cid w16 w16cex w16sdtdh">
   <w:docDefaults>
     <w:rPrDefault>
       <w:rPr>
         <w:rFonts w:asciiTheme="minorHAnsi" w:eastAsiaTheme="minorHAnsi" w:hAnsiTheme="minorHAnsi" w:cstheme="minorBidi"/>
+        <w:kern w:val="2"/>
         <w:sz w:val="22"/>
         <w:szCs w:val="22"/>
         <w:lang w:val="en-US" w:eastAsia="en-US" w:bidi="ar-SA"/>
+        <w14:ligatures w14:val="standardContextual"/>
       </w:rPr>
     </w:rPrDefault>
     <w:pPrDefault>
@@ -1209,6 +674,11 @@
   <w:style w:type="paragraph" w:default="1" w:styleId="Normal">
     <w:name w:val="Normal"/>
     <w:qFormat/>
+    <w:rsid w:val="007714B3"/>
+    <w:rPr>
+      <w:kern w:val="0"/>
+      <w14:ligatures w14:val="none"/>
+    </w:rPr>
   </w:style>
   <w:style w:type="character" w:default="1" w:styleId="DefaultParagraphFont">
     <w:name w:val="Default Paragraph Font"/>
@@ -1242,7 +712,7 @@
     <w:basedOn w:val="Normal"/>
     <w:uiPriority w:val="34"/>
     <w:qFormat/>
-    <w:rsid w:val="00E1755F"/>
+    <w:rsid w:val="007714B3"/>
     <w:pPr>
       <w:ind w:left="720"/>
       <w:contextualSpacing/>

</xml_diff>